<commit_message>
added admin roles to methodology section
</commit_message>
<xml_diff>
--- a/Project_Proposal.docx
+++ b/Project_Proposal.docx
@@ -176,7 +176,6 @@
             <w:dataBinding w:prefixMappings="xmlns:ns0='http://purl.org/dc/elements/1.1/' xmlns:ns1='http://schemas.openxmlformats.org/package/2006/metadata/core-properties' " w:xpath="/ns1:coreProperties[1]/ns0:subject[1]" w:storeItemID="{6C3C8BC8-F283-45AE-878A-BAB7291924A1}"/>
             <w:text/>
           </w:sdtPr>
-          <w:sdtEndPr/>
           <w:sdtContent>
             <w:p>
               <w:pPr>
@@ -291,7 +290,6 @@
                                     <w:calendar w:val="gregorian"/>
                                   </w:date>
                                 </w:sdtPr>
-                                <w:sdtEndPr/>
                                 <w:sdtContent>
                                   <w:p>
                                     <w:pPr>
@@ -337,7 +335,6 @@
                                     <w:dataBinding w:prefixMappings="xmlns:ns0='http://schemas.openxmlformats.org/officeDocument/2006/extended-properties' " w:xpath="/ns0:Properties[1]/ns0:Company[1]" w:storeItemID="{6668398D-A668-4E3E-A5EB-62B293D839F1}"/>
                                     <w:text/>
                                   </w:sdtPr>
-                                  <w:sdtEndPr/>
                                   <w:sdtContent>
                                     <w:r>
                                       <w:rPr>
@@ -368,7 +365,6 @@
                                     <w:dataBinding w:prefixMappings="xmlns:ns0='http://schemas.microsoft.com/office/2006/coverPageProps' " w:xpath="/ns0:CoverPageProperties[1]/ns0:CompanyAddress[1]" w:storeItemID="{55AF091B-3C7A-41E3-B477-F2FDAA23CFDA}"/>
                                     <w:text/>
                                   </w:sdtPr>
-                                  <w:sdtEndPr/>
                                   <w:sdtContent>
                                     <w:r>
                                       <w:rPr>
@@ -427,7 +423,6 @@
                               <w:calendar w:val="gregorian"/>
                             </w:date>
                           </w:sdtPr>
-                          <w:sdtEndPr/>
                           <w:sdtContent>
                             <w:p>
                               <w:pPr>
@@ -473,7 +468,6 @@
                               <w:dataBinding w:prefixMappings="xmlns:ns0='http://schemas.openxmlformats.org/officeDocument/2006/extended-properties' " w:xpath="/ns0:Properties[1]/ns0:Company[1]" w:storeItemID="{6668398D-A668-4E3E-A5EB-62B293D839F1}"/>
                               <w:text/>
                             </w:sdtPr>
-                            <w:sdtEndPr/>
                             <w:sdtContent>
                               <w:r>
                                 <w:rPr>
@@ -504,7 +498,6 @@
                               <w:dataBinding w:prefixMappings="xmlns:ns0='http://schemas.microsoft.com/office/2006/coverPageProps' " w:xpath="/ns0:CoverPageProperties[1]/ns0:CompanyAddress[1]" w:storeItemID="{55AF091B-3C7A-41E3-B477-F2FDAA23CFDA}"/>
                               <w:text/>
                             </w:sdtPr>
-                            <w:sdtEndPr/>
                             <w:sdtContent>
                               <w:r>
                                 <w:rPr>
@@ -730,7 +723,7 @@
               <w:r>
                 <w:fldChar w:fldCharType="separate"/>
               </w:r>
-              <w:hyperlink w:anchor="_Toc180661780" w:history="1">
+              <w:hyperlink w:anchor="_Toc180662327" w:history="1">
                 <w:r>
                   <w:rPr>
                     <w:rStyle w:val="Hyperlink"/>
@@ -757,7 +750,7 @@
                     <w:noProof/>
                     <w:webHidden/>
                   </w:rPr>
-                  <w:instrText xml:space="preserve"> PAGEREF _Toc180661780 \h </w:instrText>
+                  <w:instrText xml:space="preserve"> PAGEREF _Toc180662327 \h </w:instrText>
                 </w:r>
                 <w:r>
                   <w:rPr>
@@ -800,7 +793,7 @@
                   <w:lang w:eastAsia="en-IE"/>
                 </w:rPr>
               </w:pPr>
-              <w:hyperlink w:anchor="_Toc180661781" w:history="1">
+              <w:hyperlink w:anchor="_Toc180662328" w:history="1">
                 <w:r>
                   <w:rPr>
                     <w:rStyle w:val="Hyperlink"/>
@@ -827,7 +820,7 @@
                     <w:noProof/>
                     <w:webHidden/>
                   </w:rPr>
-                  <w:instrText xml:space="preserve"> PAGEREF _Toc180661781 \h </w:instrText>
+                  <w:instrText xml:space="preserve"> PAGEREF _Toc180662328 \h </w:instrText>
                 </w:r>
                 <w:r>
                   <w:rPr>
@@ -870,7 +863,7 @@
                   <w:lang w:eastAsia="en-IE"/>
                 </w:rPr>
               </w:pPr>
-              <w:hyperlink w:anchor="_Toc180661782" w:history="1">
+              <w:hyperlink w:anchor="_Toc180662329" w:history="1">
                 <w:r>
                   <w:rPr>
                     <w:rStyle w:val="Hyperlink"/>
@@ -897,7 +890,7 @@
                     <w:noProof/>
                     <w:webHidden/>
                   </w:rPr>
-                  <w:instrText xml:space="preserve"> PAGEREF _Toc180661782 \h </w:instrText>
+                  <w:instrText xml:space="preserve"> PAGEREF _Toc180662329 \h </w:instrText>
                 </w:r>
                 <w:r>
                   <w:rPr>
@@ -940,7 +933,7 @@
                   <w:lang w:eastAsia="en-IE"/>
                 </w:rPr>
               </w:pPr>
-              <w:hyperlink w:anchor="_Toc180661783" w:history="1">
+              <w:hyperlink w:anchor="_Toc180662330" w:history="1">
                 <w:r>
                   <w:rPr>
                     <w:rStyle w:val="Hyperlink"/>
@@ -967,7 +960,7 @@
                     <w:noProof/>
                     <w:webHidden/>
                   </w:rPr>
-                  <w:instrText xml:space="preserve"> PAGEREF _Toc180661783 \h </w:instrText>
+                  <w:instrText xml:space="preserve"> PAGEREF _Toc180662330 \h </w:instrText>
                 </w:r>
                 <w:r>
                   <w:rPr>
@@ -1010,7 +1003,7 @@
                   <w:lang w:eastAsia="en-IE"/>
                 </w:rPr>
               </w:pPr>
-              <w:hyperlink w:anchor="_Toc180661784" w:history="1">
+              <w:hyperlink w:anchor="_Toc180662331" w:history="1">
                 <w:r>
                   <w:rPr>
                     <w:rStyle w:val="Hyperlink"/>
@@ -1037,7 +1030,7 @@
                     <w:noProof/>
                     <w:webHidden/>
                   </w:rPr>
-                  <w:instrText xml:space="preserve"> PAGEREF _Toc180661784 \h </w:instrText>
+                  <w:instrText xml:space="preserve"> PAGEREF _Toc180662331 \h </w:instrText>
                 </w:r>
                 <w:r>
                   <w:rPr>
@@ -1080,7 +1073,7 @@
                   <w:lang w:eastAsia="en-IE"/>
                 </w:rPr>
               </w:pPr>
-              <w:hyperlink w:anchor="_Toc180661785" w:history="1">
+              <w:hyperlink w:anchor="_Toc180662332" w:history="1">
                 <w:r>
                   <w:rPr>
                     <w:rStyle w:val="Hyperlink"/>
@@ -1107,7 +1100,7 @@
                     <w:noProof/>
                     <w:webHidden/>
                   </w:rPr>
-                  <w:instrText xml:space="preserve"> PAGEREF _Toc180661785 \h </w:instrText>
+                  <w:instrText xml:space="preserve"> PAGEREF _Toc180662332 \h </w:instrText>
                 </w:r>
                 <w:r>
                   <w:rPr>
@@ -1150,7 +1143,7 @@
                   <w:lang w:eastAsia="en-IE"/>
                 </w:rPr>
               </w:pPr>
-              <w:hyperlink w:anchor="_Toc180661786" w:history="1">
+              <w:hyperlink w:anchor="_Toc180662333" w:history="1">
                 <w:r>
                   <w:rPr>
                     <w:rStyle w:val="Hyperlink"/>
@@ -1177,7 +1170,7 @@
                     <w:noProof/>
                     <w:webHidden/>
                   </w:rPr>
-                  <w:instrText xml:space="preserve"> PAGEREF _Toc180661786 \h </w:instrText>
+                  <w:instrText xml:space="preserve"> PAGEREF _Toc180662333 \h </w:instrText>
                 </w:r>
                 <w:r>
                   <w:rPr>
@@ -1220,7 +1213,7 @@
                   <w:lang w:eastAsia="en-IE"/>
                 </w:rPr>
               </w:pPr>
-              <w:hyperlink w:anchor="_Toc180661787" w:history="1">
+              <w:hyperlink w:anchor="_Toc180662334" w:history="1">
                 <w:r>
                   <w:rPr>
                     <w:rStyle w:val="Hyperlink"/>
@@ -1247,7 +1240,7 @@
                     <w:noProof/>
                     <w:webHidden/>
                   </w:rPr>
-                  <w:instrText xml:space="preserve"> PAGEREF _Toc180661787 \h </w:instrText>
+                  <w:instrText xml:space="preserve"> PAGEREF _Toc180662334 \h </w:instrText>
                 </w:r>
                 <w:r>
                   <w:rPr>
@@ -1290,7 +1283,7 @@
                   <w:lang w:eastAsia="en-IE"/>
                 </w:rPr>
               </w:pPr>
-              <w:hyperlink w:anchor="_Toc180661788" w:history="1">
+              <w:hyperlink w:anchor="_Toc180662335" w:history="1">
                 <w:r>
                   <w:rPr>
                     <w:rStyle w:val="Hyperlink"/>
@@ -1317,7 +1310,7 @@
                     <w:noProof/>
                     <w:webHidden/>
                   </w:rPr>
-                  <w:instrText xml:space="preserve"> PAGEREF _Toc180661788 \h </w:instrText>
+                  <w:instrText xml:space="preserve"> PAGEREF _Toc180662335 \h </w:instrText>
                 </w:r>
                 <w:r>
                   <w:rPr>
@@ -1403,7 +1396,7 @@
           <w:rStyle w:val="Heading1Char"/>
         </w:rPr>
       </w:pPr>
-      <w:bookmarkStart w:id="0" w:name="_Toc180661780"/>
+      <w:bookmarkStart w:id="0" w:name="_Toc180662327"/>
       <w:r>
         <w:rPr>
           <w:rStyle w:val="Heading1Char"/>
@@ -1575,7 +1568,7 @@
       <w:r>
         <w:br/>
       </w:r>
-      <w:bookmarkStart w:id="1" w:name="_Toc180661781"/>
+      <w:bookmarkStart w:id="1" w:name="_Toc180662328"/>
       <w:r>
         <w:rPr>
           <w:rStyle w:val="Heading1Char"/>
@@ -1810,7 +1803,6 @@
           <w:id w:val="-1463870816"/>
           <w:citation/>
         </w:sdtPr>
-        <w:sdtEndPr/>
         <w:sdtContent>
           <w:r>
             <w:rPr>
@@ -2195,7 +2187,7 @@
       </w:r>
     </w:p>
     <w:p>
-      <w:bookmarkStart w:id="2" w:name="_Toc180661782"/>
+      <w:bookmarkStart w:id="2" w:name="_Toc180662329"/>
       <w:r>
         <w:rPr>
           <w:rStyle w:val="Heading1Char"/>
@@ -2296,7 +2288,7 @@
           <w:szCs w:val="22"/>
         </w:rPr>
       </w:pPr>
-      <w:bookmarkStart w:id="3" w:name="_Toc180661783"/>
+      <w:bookmarkStart w:id="3" w:name="_Toc180662330"/>
       <w:r>
         <w:rPr>
           <w:rStyle w:val="Heading1Char"/>
@@ -2421,7 +2413,7 @@
       <w:r>
         <w:br/>
       </w:r>
-      <w:bookmarkStart w:id="4" w:name="_Toc180661784"/>
+      <w:bookmarkStart w:id="4" w:name="_Toc180662331"/>
       <w:r>
         <w:rPr>
           <w:rStyle w:val="Heading1Char"/>
@@ -3099,7 +3091,7 @@
       <w:pPr>
         <w:pStyle w:val="Heading2"/>
       </w:pPr>
-      <w:bookmarkStart w:id="5" w:name="_Toc180661785"/>
+      <w:bookmarkStart w:id="5" w:name="_Toc180662332"/>
       <w:r>
         <w:t>Risk and Challenges</w:t>
       </w:r>
@@ -3829,7 +3821,7 @@
       <w:r>
         <w:br/>
       </w:r>
-      <w:bookmarkStart w:id="6" w:name="_Toc180661786"/>
+      <w:bookmarkStart w:id="6" w:name="_Toc180662333"/>
       <w:r>
         <w:rPr>
           <w:rStyle w:val="Heading1Char"/>
@@ -4035,6 +4027,129 @@
         <w:t>: Users can share experiences and tips with others anonymously, with AI moderation ensuring safety.</w:t>
       </w:r>
     </w:p>
+    <w:p>
+      <w:pPr>
+        <w:pStyle w:val="ListParagraph"/>
+      </w:pPr>
+    </w:p>
+    <w:p/>
+    <w:p>
+      <w:pPr>
+        <w:rPr>
+          <w:b/>
+          <w:bCs/>
+        </w:rPr>
+      </w:pPr>
+      <w:r>
+        <w:rPr>
+          <w:b/>
+          <w:bCs/>
+        </w:rPr>
+        <w:t>Administrator</w:t>
+      </w:r>
+      <w:r>
+        <w:rPr>
+          <w:b/>
+          <w:bCs/>
+        </w:rPr>
+        <w:t>:</w:t>
+      </w:r>
+    </w:p>
+    <w:p>
+      <w:pPr>
+        <w:pStyle w:val="ListParagraph"/>
+        <w:numPr>
+          <w:ilvl w:val="0"/>
+          <w:numId w:val="13"/>
+        </w:numPr>
+      </w:pPr>
+      <w:r>
+        <w:rPr>
+          <w:b/>
+          <w:bCs/>
+        </w:rPr>
+        <w:t>Monitoring Performance:</w:t>
+      </w:r>
+      <w:r>
+        <w:t xml:space="preserve"> The admin will ensure the app runs smoothly and fix any technical issues. </w:t>
+      </w:r>
+    </w:p>
+    <w:p>
+      <w:pPr>
+        <w:pStyle w:val="ListParagraph"/>
+        <w:numPr>
+          <w:ilvl w:val="0"/>
+          <w:numId w:val="13"/>
+        </w:numPr>
+      </w:pPr>
+      <w:r>
+        <w:rPr>
+          <w:b/>
+          <w:bCs/>
+        </w:rPr>
+        <w:t>Managing Data:</w:t>
+      </w:r>
+      <w:r>
+        <w:t xml:space="preserve"> Admins will oversee data storage and encryption to protect user information and ensure GDPR compliance. </w:t>
+      </w:r>
+    </w:p>
+    <w:p>
+      <w:pPr>
+        <w:pStyle w:val="ListParagraph"/>
+        <w:numPr>
+          <w:ilvl w:val="0"/>
+          <w:numId w:val="13"/>
+        </w:numPr>
+      </w:pPr>
+      <w:r>
+        <w:rPr>
+          <w:b/>
+          <w:bCs/>
+        </w:rPr>
+        <w:t>Content Moderation:</w:t>
+      </w:r>
+      <w:r>
+        <w:t xml:space="preserve"> Admins will review flagged content that AI identifies, handling cases needing human attention. </w:t>
+      </w:r>
+    </w:p>
+    <w:p>
+      <w:pPr>
+        <w:pStyle w:val="ListParagraph"/>
+        <w:numPr>
+          <w:ilvl w:val="0"/>
+          <w:numId w:val="13"/>
+        </w:numPr>
+      </w:pPr>
+      <w:r>
+        <w:rPr>
+          <w:b/>
+          <w:bCs/>
+        </w:rPr>
+        <w:t>Security Audits:</w:t>
+      </w:r>
+      <w:r>
+        <w:t xml:space="preserve"> Regular security checks will be done to keep the app safe and identify vulnerabilities. </w:t>
+      </w:r>
+    </w:p>
+    <w:p>
+      <w:pPr>
+        <w:pStyle w:val="ListParagraph"/>
+        <w:numPr>
+          <w:ilvl w:val="0"/>
+          <w:numId w:val="13"/>
+        </w:numPr>
+      </w:pPr>
+      <w:r>
+        <w:rPr>
+          <w:b/>
+          <w:bCs/>
+        </w:rPr>
+        <w:t>User Support:</w:t>
+      </w:r>
+      <w:r>
+        <w:t xml:space="preserve"> Admins will assist with technical issues, like login problems or feature glitches.</w:t>
+      </w:r>
+    </w:p>
     <w:p/>
     <w:p>
       <w:pPr>
@@ -4087,6 +4202,7 @@
           <w:b/>
           <w:bCs/>
         </w:rPr>
+        <w:lastRenderedPageBreak/>
         <w:t>Scalable Cloud Infrastructure</w:t>
       </w:r>
       <w:r>
@@ -4107,14 +4223,7 @@
           <w:b/>
           <w:bCs/>
         </w:rPr>
-        <w:t>Logic</w:t>
-      </w:r>
-      <w:r>
-        <w:rPr>
-          <w:b/>
-          <w:bCs/>
-        </w:rPr>
-        <w:t>:</w:t>
+        <w:t>Logic:</w:t>
       </w:r>
     </w:p>
     <w:p>
@@ -4195,7 +4304,7 @@
         </w:rPr>
         <w:t xml:space="preserve"> </w:t>
       </w:r>
-      <w:bookmarkStart w:id="7" w:name="_Toc180661787"/>
+      <w:bookmarkStart w:id="7" w:name="_Toc180662334"/>
       <w:r>
         <w:rPr>
           <w:rStyle w:val="Heading1Char"/>
@@ -4229,7 +4338,7 @@
     </w:p>
     <w:p/>
     <w:p/>
-    <w:bookmarkStart w:id="8" w:name="_Toc180661788" w:displacedByCustomXml="next"/>
+    <w:bookmarkStart w:id="8" w:name="_Toc180662335" w:displacedByCustomXml="next"/>
     <w:sdt>
       <w:sdtPr>
         <w:rPr>
@@ -4244,7 +4353,6 @@
           <w:docPartUnique/>
         </w:docPartObj>
       </w:sdtPr>
-      <w:sdtEndPr/>
       <w:sdtContent>
         <w:p>
           <w:pPr>
@@ -4260,7 +4368,6 @@
             <w:id w:val="-573587230"/>
             <w:bibliography/>
           </w:sdtPr>
-          <w:sdtEndPr/>
           <w:sdtContent>
             <w:p>
               <w:pPr>
@@ -4601,6 +4708,119 @@
     </w:lvl>
   </w:abstractNum>
   <w:abstractNum w:abstractNumId="1" w15:restartNumberingAfterBreak="0">
+    <w:nsid w:val="0EDE7BF5"/>
+    <w:multiLevelType w:val="hybridMultilevel"/>
+    <w:tmpl w:val="4FB09B5C"/>
+    <w:lvl w:ilvl="0" w:tplc="18090001">
+      <w:start w:val="1"/>
+      <w:numFmt w:val="bullet"/>
+      <w:lvlText w:val=""/>
+      <w:lvlJc w:val="left"/>
+      <w:pPr>
+        <w:ind w:left="720" w:hanging="360"/>
+      </w:pPr>
+      <w:rPr>
+        <w:rFonts w:ascii="Symbol" w:hAnsi="Symbol" w:hint="default"/>
+      </w:rPr>
+    </w:lvl>
+    <w:lvl w:ilvl="1" w:tplc="18090003" w:tentative="1">
+      <w:start w:val="1"/>
+      <w:numFmt w:val="bullet"/>
+      <w:lvlText w:val="o"/>
+      <w:lvlJc w:val="left"/>
+      <w:pPr>
+        <w:ind w:left="1440" w:hanging="360"/>
+      </w:pPr>
+      <w:rPr>
+        <w:rFonts w:ascii="Courier New" w:hAnsi="Courier New" w:cs="Courier New" w:hint="default"/>
+      </w:rPr>
+    </w:lvl>
+    <w:lvl w:ilvl="2" w:tplc="18090005" w:tentative="1">
+      <w:start w:val="1"/>
+      <w:numFmt w:val="bullet"/>
+      <w:lvlText w:val=""/>
+      <w:lvlJc w:val="left"/>
+      <w:pPr>
+        <w:ind w:left="2160" w:hanging="360"/>
+      </w:pPr>
+      <w:rPr>
+        <w:rFonts w:ascii="Wingdings" w:hAnsi="Wingdings" w:hint="default"/>
+      </w:rPr>
+    </w:lvl>
+    <w:lvl w:ilvl="3" w:tplc="18090001" w:tentative="1">
+      <w:start w:val="1"/>
+      <w:numFmt w:val="bullet"/>
+      <w:lvlText w:val=""/>
+      <w:lvlJc w:val="left"/>
+      <w:pPr>
+        <w:ind w:left="2880" w:hanging="360"/>
+      </w:pPr>
+      <w:rPr>
+        <w:rFonts w:ascii="Symbol" w:hAnsi="Symbol" w:hint="default"/>
+      </w:rPr>
+    </w:lvl>
+    <w:lvl w:ilvl="4" w:tplc="18090003" w:tentative="1">
+      <w:start w:val="1"/>
+      <w:numFmt w:val="bullet"/>
+      <w:lvlText w:val="o"/>
+      <w:lvlJc w:val="left"/>
+      <w:pPr>
+        <w:ind w:left="3600" w:hanging="360"/>
+      </w:pPr>
+      <w:rPr>
+        <w:rFonts w:ascii="Courier New" w:hAnsi="Courier New" w:cs="Courier New" w:hint="default"/>
+      </w:rPr>
+    </w:lvl>
+    <w:lvl w:ilvl="5" w:tplc="18090005" w:tentative="1">
+      <w:start w:val="1"/>
+      <w:numFmt w:val="bullet"/>
+      <w:lvlText w:val=""/>
+      <w:lvlJc w:val="left"/>
+      <w:pPr>
+        <w:ind w:left="4320" w:hanging="360"/>
+      </w:pPr>
+      <w:rPr>
+        <w:rFonts w:ascii="Wingdings" w:hAnsi="Wingdings" w:hint="default"/>
+      </w:rPr>
+    </w:lvl>
+    <w:lvl w:ilvl="6" w:tplc="18090001" w:tentative="1">
+      <w:start w:val="1"/>
+      <w:numFmt w:val="bullet"/>
+      <w:lvlText w:val=""/>
+      <w:lvlJc w:val="left"/>
+      <w:pPr>
+        <w:ind w:left="5040" w:hanging="360"/>
+      </w:pPr>
+      <w:rPr>
+        <w:rFonts w:ascii="Symbol" w:hAnsi="Symbol" w:hint="default"/>
+      </w:rPr>
+    </w:lvl>
+    <w:lvl w:ilvl="7" w:tplc="18090003" w:tentative="1">
+      <w:start w:val="1"/>
+      <w:numFmt w:val="bullet"/>
+      <w:lvlText w:val="o"/>
+      <w:lvlJc w:val="left"/>
+      <w:pPr>
+        <w:ind w:left="5760" w:hanging="360"/>
+      </w:pPr>
+      <w:rPr>
+        <w:rFonts w:ascii="Courier New" w:hAnsi="Courier New" w:cs="Courier New" w:hint="default"/>
+      </w:rPr>
+    </w:lvl>
+    <w:lvl w:ilvl="8" w:tplc="18090005" w:tentative="1">
+      <w:start w:val="1"/>
+      <w:numFmt w:val="bullet"/>
+      <w:lvlText w:val=""/>
+      <w:lvlJc w:val="left"/>
+      <w:pPr>
+        <w:ind w:left="6480" w:hanging="360"/>
+      </w:pPr>
+      <w:rPr>
+        <w:rFonts w:ascii="Wingdings" w:hAnsi="Wingdings" w:hint="default"/>
+      </w:rPr>
+    </w:lvl>
+  </w:abstractNum>
+  <w:abstractNum w:abstractNumId="2" w15:restartNumberingAfterBreak="0">
     <w:nsid w:val="12AE511F"/>
     <w:multiLevelType w:val="multilevel"/>
     <w:tmpl w:val="D68EAC20"/>
@@ -4749,7 +4969,7 @@
       </w:rPr>
     </w:lvl>
   </w:abstractNum>
-  <w:abstractNum w:abstractNumId="2" w15:restartNumberingAfterBreak="0">
+  <w:abstractNum w:abstractNumId="3" w15:restartNumberingAfterBreak="0">
     <w:nsid w:val="298D3EAC"/>
     <w:multiLevelType w:val="multilevel"/>
     <w:tmpl w:val="391E9AD4"/>
@@ -4898,7 +5118,7 @@
       </w:rPr>
     </w:lvl>
   </w:abstractNum>
-  <w:abstractNum w:abstractNumId="3" w15:restartNumberingAfterBreak="0">
+  <w:abstractNum w:abstractNumId="4" w15:restartNumberingAfterBreak="0">
     <w:nsid w:val="2ED97D2E"/>
     <w:multiLevelType w:val="hybridMultilevel"/>
     <w:tmpl w:val="21E6C10A"/>
@@ -5011,7 +5231,7 @@
       </w:rPr>
     </w:lvl>
   </w:abstractNum>
-  <w:abstractNum w:abstractNumId="4" w15:restartNumberingAfterBreak="0">
+  <w:abstractNum w:abstractNumId="5" w15:restartNumberingAfterBreak="0">
     <w:nsid w:val="367726CB"/>
     <w:multiLevelType w:val="hybridMultilevel"/>
     <w:tmpl w:val="B73C0C58"/>
@@ -5124,7 +5344,7 @@
       </w:rPr>
     </w:lvl>
   </w:abstractNum>
-  <w:abstractNum w:abstractNumId="5" w15:restartNumberingAfterBreak="0">
+  <w:abstractNum w:abstractNumId="6" w15:restartNumberingAfterBreak="0">
     <w:nsid w:val="543A7102"/>
     <w:multiLevelType w:val="multilevel"/>
     <w:tmpl w:val="5138377E"/>
@@ -5273,7 +5493,7 @@
       </w:rPr>
     </w:lvl>
   </w:abstractNum>
-  <w:abstractNum w:abstractNumId="6" w15:restartNumberingAfterBreak="0">
+  <w:abstractNum w:abstractNumId="7" w15:restartNumberingAfterBreak="0">
     <w:nsid w:val="573C734B"/>
     <w:multiLevelType w:val="multilevel"/>
     <w:tmpl w:val="9D428BF8"/>
@@ -5422,7 +5642,7 @@
       </w:rPr>
     </w:lvl>
   </w:abstractNum>
-  <w:abstractNum w:abstractNumId="7" w15:restartNumberingAfterBreak="0">
+  <w:abstractNum w:abstractNumId="8" w15:restartNumberingAfterBreak="0">
     <w:nsid w:val="640A1C48"/>
     <w:multiLevelType w:val="multilevel"/>
     <w:tmpl w:val="75F22664"/>
@@ -5571,7 +5791,7 @@
       </w:rPr>
     </w:lvl>
   </w:abstractNum>
-  <w:abstractNum w:abstractNumId="8" w15:restartNumberingAfterBreak="0">
+  <w:abstractNum w:abstractNumId="9" w15:restartNumberingAfterBreak="0">
     <w:nsid w:val="646B265D"/>
     <w:multiLevelType w:val="multilevel"/>
     <w:tmpl w:val="CC5207AE"/>
@@ -5720,7 +5940,7 @@
       </w:rPr>
     </w:lvl>
   </w:abstractNum>
-  <w:abstractNum w:abstractNumId="9" w15:restartNumberingAfterBreak="0">
+  <w:abstractNum w:abstractNumId="10" w15:restartNumberingAfterBreak="0">
     <w:nsid w:val="71767F55"/>
     <w:multiLevelType w:val="multilevel"/>
     <w:tmpl w:val="7CAC5026"/>
@@ -5869,7 +6089,7 @@
       </w:rPr>
     </w:lvl>
   </w:abstractNum>
-  <w:abstractNum w:abstractNumId="10" w15:restartNumberingAfterBreak="0">
+  <w:abstractNum w:abstractNumId="11" w15:restartNumberingAfterBreak="0">
     <w:nsid w:val="73886BAB"/>
     <w:multiLevelType w:val="hybridMultilevel"/>
     <w:tmpl w:val="C0645774"/>
@@ -5982,7 +6202,7 @@
       </w:rPr>
     </w:lvl>
   </w:abstractNum>
-  <w:abstractNum w:abstractNumId="11" w15:restartNumberingAfterBreak="0">
+  <w:abstractNum w:abstractNumId="12" w15:restartNumberingAfterBreak="0">
     <w:nsid w:val="74C74117"/>
     <w:multiLevelType w:val="multilevel"/>
     <w:tmpl w:val="BD7EFDA6"/>
@@ -6132,40 +6352,43 @@
     </w:lvl>
   </w:abstractNum>
   <w:num w:numId="1" w16cid:durableId="1718503252">
+    <w:abstractNumId w:val="5"/>
+  </w:num>
+  <w:num w:numId="2" w16cid:durableId="432289249">
+    <w:abstractNumId w:val="6"/>
+  </w:num>
+  <w:num w:numId="3" w16cid:durableId="310719815">
+    <w:abstractNumId w:val="3"/>
+  </w:num>
+  <w:num w:numId="4" w16cid:durableId="685983501">
+    <w:abstractNumId w:val="7"/>
+  </w:num>
+  <w:num w:numId="5" w16cid:durableId="2096978574">
+    <w:abstractNumId w:val="2"/>
+  </w:num>
+  <w:num w:numId="6" w16cid:durableId="249002932">
+    <w:abstractNumId w:val="11"/>
+  </w:num>
+  <w:num w:numId="7" w16cid:durableId="1905214691">
+    <w:abstractNumId w:val="9"/>
+  </w:num>
+  <w:num w:numId="8" w16cid:durableId="725035126">
+    <w:abstractNumId w:val="12"/>
+  </w:num>
+  <w:num w:numId="9" w16cid:durableId="722410270">
+    <w:abstractNumId w:val="10"/>
+  </w:num>
+  <w:num w:numId="10" w16cid:durableId="229973344">
     <w:abstractNumId w:val="4"/>
   </w:num>
-  <w:num w:numId="2" w16cid:durableId="432289249">
-    <w:abstractNumId w:val="5"/>
-  </w:num>
-  <w:num w:numId="3" w16cid:durableId="310719815">
-    <w:abstractNumId w:val="2"/>
-  </w:num>
-  <w:num w:numId="4" w16cid:durableId="685983501">
-    <w:abstractNumId w:val="6"/>
-  </w:num>
-  <w:num w:numId="5" w16cid:durableId="2096978574">
-    <w:abstractNumId w:val="1"/>
-  </w:num>
-  <w:num w:numId="6" w16cid:durableId="249002932">
-    <w:abstractNumId w:val="10"/>
-  </w:num>
-  <w:num w:numId="7" w16cid:durableId="1905214691">
+  <w:num w:numId="11" w16cid:durableId="515311121">
     <w:abstractNumId w:val="8"/>
-  </w:num>
-  <w:num w:numId="8" w16cid:durableId="725035126">
-    <w:abstractNumId w:val="11"/>
-  </w:num>
-  <w:num w:numId="9" w16cid:durableId="722410270">
-    <w:abstractNumId w:val="9"/>
-  </w:num>
-  <w:num w:numId="10" w16cid:durableId="229973344">
-    <w:abstractNumId w:val="3"/>
-  </w:num>
-  <w:num w:numId="11" w16cid:durableId="515311121">
-    <w:abstractNumId w:val="7"/>
   </w:num>
   <w:num w:numId="12" w16cid:durableId="1641379071">
     <w:abstractNumId w:val="0"/>
+  </w:num>
+  <w:num w:numId="13" w16cid:durableId="484012967">
+    <w:abstractNumId w:val="1"/>
   </w:num>
 </w:numbering>
 </file>
@@ -7395,6 +7618,8 @@
   </w:compat>
   <w:rsids>
     <w:rsidRoot w:val="00DB3F10"/>
+    <w:rsid w:val="000F7F8D"/>
+    <w:rsid w:val="00456384"/>
     <w:rsid w:val="00664FB8"/>
     <w:rsid w:val="00AF2D21"/>
     <w:rsid w:val="00BE65D8"/>

</xml_diff>